<commit_message>
correcao de menus, update relatorio
menus do condutor direitos, relatorio alterado
</commit_message>
<xml_diff>
--- a/relatorio/relatorio.docx
+++ b/relatorio/relatorio.docx
@@ -381,6 +381,7 @@
                                     <w:dataBinding w:prefixMappings="xmlns:ns0='http://schemas.openxmlformats.org/officeDocument/2006/extended-properties' " w:xpath="/ns0:Properties[1]/ns0:Company[1]" w:storeItemID="{6668398D-A668-4E3E-A5EB-62B293D839F1}"/>
                                     <w:text/>
                                   </w:sdtPr>
+                                  <w:sdtEndPr/>
                                   <w:sdtContent>
                                     <w:r>
                                       <w:t>José Crisanto 8160169 / Cesar Lobo 8150399</w:t>
@@ -518,6 +519,7 @@
                               <w:dataBinding w:prefixMappings="xmlns:ns0='http://schemas.openxmlformats.org/officeDocument/2006/extended-properties' " w:xpath="/ns0:Properties[1]/ns0:Company[1]" w:storeItemID="{6668398D-A668-4E3E-A5EB-62B293D839F1}"/>
                               <w:text/>
                             </w:sdtPr>
+                            <w:sdtEndPr/>
                             <w:sdtContent>
                               <w:r>
                                 <w:t>José Crisanto 8160169 / Cesar Lobo 8150399</w:t>
@@ -3280,6 +3282,15 @@
         <w:t>Funcionamento do protocolo</w:t>
       </w:r>
       <w:bookmarkEnd w:id="2"/>
+    </w:p>
+    <w:p>
+      <w:r>
+        <w:t>O protocolo de comunicação utilizado</w:t>
+      </w:r>
+    </w:p>
+    <w:p>
+      <w:bookmarkStart w:id="3" w:name="_GoBack"/>
+      <w:bookmarkEnd w:id="3"/>
     </w:p>
     <w:sectPr>
       <w:headerReference w:type="default" r:id="rId22"/>
@@ -5652,7 +5663,7 @@
     <w:charset w:val="00"/>
     <w:family w:val="swiss"/>
     <w:pitch w:val="variable"/>
-    <w:sig w:usb0="E0002AFF" w:usb1="C000247B" w:usb2="00000009" w:usb3="00000000" w:csb0="000001FF" w:csb1="00000000"/>
+    <w:sig w:usb0="E0002EFF" w:usb1="C000247B" w:usb2="00000009" w:usb3="00000000" w:csb0="000001FF" w:csb1="00000000"/>
   </w:font>
   <w:font w:name="Calibri Light">
     <w:panose1 w:val="020F0302020204030204"/>
@@ -5710,6 +5721,7 @@
     <w:rsidRoot w:val="00B60337"/>
     <w:rsid w:val="000D5FB8"/>
     <w:rsid w:val="00161FA1"/>
+    <w:rsid w:val="00632B72"/>
     <w:rsid w:val="00733ACC"/>
     <w:rsid w:val="00B60337"/>
     <w:rsid w:val="00E5238F"/>
@@ -6636,7 +6648,7 @@
 </file>
 
 <file path=customXml/itemProps3.xml><?xml version="1.0" encoding="utf-8"?>
-<ds:datastoreItem xmlns:ds="http://schemas.openxmlformats.org/officeDocument/2006/customXml" ds:itemID="{968EE573-6CE2-4671-AD15-54C7E006237F}">
+<ds:datastoreItem xmlns:ds="http://schemas.openxmlformats.org/officeDocument/2006/customXml" ds:itemID="{A5571C7A-0AEB-4578-AAA2-EA6734DC55D7}">
   <ds:schemaRefs>
     <ds:schemaRef ds:uri="http://schemas.openxmlformats.org/officeDocument/2006/bibliography"/>
   </ds:schemaRefs>

</xml_diff>